<commit_message>
Update Presentación idea de proyecto.docx
</commit_message>
<xml_diff>
--- a/Evidencias Grupales/Presentación idea de proyecto.docx
+++ b/Evidencias Grupales/Presentación idea de proyecto.docx
@@ -173,7 +173,6 @@
           <w:szCs w:val="36"/>
         </w:rPr>
       </w:pPr>
-      <w:proofErr w:type="spellStart"/>
       <w:r>
         <w:rPr>
           <w:sz w:val="36"/>
@@ -181,7 +180,6 @@
         </w:rPr>
         <w:t>ZooLife</w:t>
       </w:r>
-      <w:proofErr w:type="spellEnd"/>
     </w:p>
     <w:p>
       <w:pPr>
@@ -1779,11 +1777,9 @@
                 <w:color w:val="000000"/>
               </w:rPr>
             </w:pPr>
-            <w:proofErr w:type="spellStart"/>
             <w:r>
               <w:t>ZooLife</w:t>
             </w:r>
-            <w:proofErr w:type="spellEnd"/>
           </w:p>
         </w:tc>
       </w:tr>
@@ -2628,13 +2624,8 @@
               <w:ind w:left="0" w:hanging="2"/>
               <w:jc w:val="both"/>
             </w:pPr>
-            <w:proofErr w:type="spellStart"/>
-            <w:r>
-              <w:t>Product</w:t>
-            </w:r>
-            <w:proofErr w:type="spellEnd"/>
-            <w:r>
-              <w:t xml:space="preserve"> backlog</w:t>
+            <w:r>
+              <w:t>Product backlog</w:t>
             </w:r>
           </w:p>
           <w:p>
@@ -2661,13 +2652,8 @@
               <w:ind w:left="0" w:hanging="2"/>
               <w:jc w:val="both"/>
             </w:pPr>
-            <w:proofErr w:type="spellStart"/>
-            <w:r>
-              <w:t>Burndown</w:t>
-            </w:r>
-            <w:proofErr w:type="spellEnd"/>
-            <w:r>
-              <w:t xml:space="preserve"> chart</w:t>
+            <w:r>
+              <w:t>Burndown chart</w:t>
             </w:r>
           </w:p>
           <w:p>
@@ -2680,21 +2666,8 @@
               <w:ind w:left="0" w:hanging="2"/>
               <w:jc w:val="both"/>
             </w:pPr>
-            <w:proofErr w:type="spellStart"/>
-            <w:r>
-              <w:t>Definition</w:t>
-            </w:r>
-            <w:proofErr w:type="spellEnd"/>
-            <w:r>
-              <w:t xml:space="preserve"> </w:t>
-            </w:r>
-            <w:proofErr w:type="spellStart"/>
-            <w:r>
-              <w:t>of</w:t>
-            </w:r>
-            <w:proofErr w:type="spellEnd"/>
-            <w:r>
-              <w:t xml:space="preserve"> done</w:t>
+            <w:r>
+              <w:t>Definition of done</w:t>
             </w:r>
           </w:p>
           <w:p>
@@ -2994,15 +2967,7 @@
               <w:ind w:left="0" w:hanging="2"/>
             </w:pPr>
             <w:r>
-              <w:t xml:space="preserve">Versión de </w:t>
-            </w:r>
-            <w:proofErr w:type="spellStart"/>
-            <w:r>
-              <w:t>Ionic</w:t>
-            </w:r>
-            <w:proofErr w:type="spellEnd"/>
-            <w:r>
-              <w:t xml:space="preserve"> </w:t>
+              <w:t xml:space="preserve">Versión de Ionic </w:t>
             </w:r>
             <w:sdt>
               <w:sdtPr>
@@ -3044,13 +3009,8 @@
               <w:ind w:left="0" w:hanging="2"/>
             </w:pPr>
             <w:r>
-              <w:t xml:space="preserve">Visual Studio </w:t>
-            </w:r>
-            <w:proofErr w:type="spellStart"/>
-            <w:r>
-              <w:t>Code</w:t>
-            </w:r>
-            <w:proofErr w:type="spellEnd"/>
+              <w:t>Visual Studio Code</w:t>
+            </w:r>
           </w:p>
           <w:p>
             <w:pPr>
@@ -3061,11 +3021,9 @@
               <w:spacing w:after="0" w:line="240" w:lineRule="auto"/>
               <w:ind w:left="0" w:hanging="2"/>
             </w:pPr>
-            <w:proofErr w:type="spellStart"/>
             <w:r>
               <w:t>Html</w:t>
             </w:r>
-            <w:proofErr w:type="spellEnd"/>
           </w:p>
           <w:p>
             <w:pPr>
@@ -3102,11 +3060,9 @@
               <w:spacing w:after="0" w:line="240" w:lineRule="auto"/>
               <w:ind w:left="0" w:hanging="2"/>
             </w:pPr>
-            <w:proofErr w:type="spellStart"/>
             <w:r>
               <w:t>TypeScript</w:t>
             </w:r>
-            <w:proofErr w:type="spellEnd"/>
           </w:p>
           <w:p>
             <w:pPr>
@@ -3117,11 +3073,9 @@
               <w:spacing w:after="0" w:line="240" w:lineRule="auto"/>
               <w:ind w:left="0" w:hanging="2"/>
             </w:pPr>
-            <w:proofErr w:type="spellStart"/>
             <w:r>
               <w:t>Firebase</w:t>
             </w:r>
-            <w:proofErr w:type="spellEnd"/>
           </w:p>
           <w:p>
             <w:pPr>
@@ -3272,13 +3226,8 @@
               <w:spacing w:after="0" w:line="240" w:lineRule="auto"/>
               <w:ind w:left="0" w:hanging="2"/>
             </w:pPr>
-            <w:proofErr w:type="spellStart"/>
-            <w:r>
-              <w:t>Crud</w:t>
-            </w:r>
-            <w:proofErr w:type="spellEnd"/>
-            <w:r>
-              <w:t xml:space="preserve"> animales</w:t>
+            <w:r>
+              <w:t>Crud animales</w:t>
             </w:r>
           </w:p>
           <w:p>
@@ -3290,19 +3239,9 @@
               <w:spacing w:after="0" w:line="240" w:lineRule="auto"/>
               <w:ind w:left="0" w:hanging="2"/>
             </w:pPr>
-            <w:proofErr w:type="spellStart"/>
-            <w:r>
-              <w:t>Crud</w:t>
-            </w:r>
-            <w:proofErr w:type="spellEnd"/>
-            <w:r>
-              <w:t xml:space="preserve"> usuarios </w:t>
-            </w:r>
-            <w:proofErr w:type="spellStart"/>
-            <w:r>
-              <w:t>admin</w:t>
-            </w:r>
-            <w:proofErr w:type="spellEnd"/>
+            <w:r>
+              <w:t>Crud usuarios admin</w:t>
+            </w:r>
           </w:p>
           <w:p>
             <w:pPr>
@@ -3313,13 +3252,8 @@
               <w:spacing w:after="0" w:line="240" w:lineRule="auto"/>
               <w:ind w:left="0" w:hanging="2"/>
             </w:pPr>
-            <w:proofErr w:type="spellStart"/>
-            <w:r>
-              <w:t>Crud</w:t>
-            </w:r>
-            <w:proofErr w:type="spellEnd"/>
-            <w:r>
-              <w:t xml:space="preserve"> trivia</w:t>
+            <w:r>
+              <w:t>Crud trivia</w:t>
             </w:r>
           </w:p>
           <w:p>
@@ -3331,13 +3265,8 @@
               <w:spacing w:after="0" w:line="240" w:lineRule="auto"/>
               <w:ind w:left="0" w:hanging="2"/>
             </w:pPr>
-            <w:proofErr w:type="spellStart"/>
-            <w:r>
-              <w:t>Crud</w:t>
-            </w:r>
-            <w:proofErr w:type="spellEnd"/>
-            <w:r>
-              <w:t xml:space="preserve"> recompensas trivias</w:t>
+            <w:r>
+              <w:t>Crud recompensas trivias</w:t>
             </w:r>
           </w:p>
           <w:p>
@@ -4002,15 +3931,7 @@
               </w:rPr>
             </w:pPr>
             <w:r>
-              <w:t xml:space="preserve">Lanzar la versión final de la aplicación móvil </w:t>
-            </w:r>
-            <w:proofErr w:type="spellStart"/>
-            <w:r>
-              <w:t>ZooLife</w:t>
-            </w:r>
-            <w:proofErr w:type="spellEnd"/>
-            <w:r>
-              <w:t xml:space="preserve"> al público general dentro del tiempo estimado.</w:t>
+              <w:t>Lanzar la versión final de la aplicación móvil ZooLife al público general dentro del tiempo estimado.</w:t>
             </w:r>
           </w:p>
         </w:tc>
@@ -4062,15 +3983,7 @@
               </w:rPr>
             </w:pPr>
             <w:r>
-              <w:t xml:space="preserve">La duración de los </w:t>
-            </w:r>
-            <w:proofErr w:type="spellStart"/>
-            <w:r>
-              <w:t>sprints</w:t>
-            </w:r>
-            <w:proofErr w:type="spellEnd"/>
-            <w:r>
-              <w:t xml:space="preserve"> duran el tiempo presupuestado</w:t>
+              <w:t>La duración de los sprints duran el tiempo presupuestado</w:t>
             </w:r>
           </w:p>
         </w:tc>
@@ -4095,15 +4008,7 @@
               </w:rPr>
             </w:pPr>
             <w:r>
-              <w:t xml:space="preserve">Los </w:t>
-            </w:r>
-            <w:proofErr w:type="spellStart"/>
-            <w:r>
-              <w:t>sprints</w:t>
-            </w:r>
-            <w:proofErr w:type="spellEnd"/>
-            <w:r>
-              <w:t xml:space="preserve"> no sobrepasan las 4 semanas</w:t>
+              <w:t>Los sprints no sobrepasan las 4 semanas</w:t>
             </w:r>
           </w:p>
         </w:tc>
@@ -4472,15 +4377,7 @@
               <w:jc w:val="both"/>
             </w:pPr>
             <w:r>
-              <w:t xml:space="preserve">Se cuenta con canales de contacto entre los integrantes como lo son WhatsApp y </w:t>
-            </w:r>
-            <w:proofErr w:type="spellStart"/>
-            <w:r>
-              <w:t>Discord</w:t>
-            </w:r>
-            <w:proofErr w:type="spellEnd"/>
-            <w:r>
-              <w:t>.</w:t>
+              <w:t>Se cuenta con canales de contacto entre los integrantes como lo son WhatsApp y Discord.</w:t>
             </w:r>
           </w:p>
           <w:p>
@@ -4494,23 +4391,7 @@
               <w:jc w:val="both"/>
             </w:pPr>
             <w:r>
-              <w:t xml:space="preserve">Se cuenta con la cuenta de </w:t>
-            </w:r>
-            <w:proofErr w:type="spellStart"/>
-            <w:r>
-              <w:t>FireBase</w:t>
-            </w:r>
-            <w:proofErr w:type="spellEnd"/>
-            <w:r>
-              <w:t xml:space="preserve"> para hacer la conexión con el proyecto a </w:t>
-            </w:r>
-            <w:proofErr w:type="spellStart"/>
-            <w:r>
-              <w:t>FireBase</w:t>
-            </w:r>
-            <w:proofErr w:type="spellEnd"/>
-            <w:r>
-              <w:t>.</w:t>
+              <w:t>Se cuenta con la cuenta de FireBase para hacer la conexión con el proyecto a FireBase.</w:t>
             </w:r>
           </w:p>
           <w:p>
@@ -4774,15 +4655,7 @@
               <w:t xml:space="preserve">Cambio en la política de pago de servicios: </w:t>
             </w:r>
             <w:r>
-              <w:t xml:space="preserve">Algunas herramientas que utilizaremos durante el desarrollo, como </w:t>
-            </w:r>
-            <w:proofErr w:type="spellStart"/>
-            <w:r>
-              <w:t>Firebase</w:t>
-            </w:r>
-            <w:proofErr w:type="spellEnd"/>
-            <w:r>
-              <w:t>, puede cambiar sus políticas de uso, resultando en un costo mayor al presupuestado.</w:t>
+              <w:t>Algunas herramientas que utilizaremos durante el desarrollo, como Firebase, puede cambiar sus políticas de uso, resultando en un costo mayor al presupuestado.</w:t>
             </w:r>
           </w:p>
           <w:p>
@@ -5131,39 +5004,7 @@
               <w:jc w:val="both"/>
             </w:pPr>
             <w:r>
-              <w:t xml:space="preserve">Para el desarrollo de este proyecto no se cuenta con un gasto inicial, debido a que parte de la premisa de hacerlo todo con los recursos que ya tenemos, tales como computadores, conexión a </w:t>
-            </w:r>
-            <w:proofErr w:type="spellStart"/>
-            <w:r>
-              <w:t>WiFi</w:t>
-            </w:r>
-            <w:proofErr w:type="spellEnd"/>
-            <w:r>
-              <w:t xml:space="preserve"> estable, herramientas de desarrollo gratuitas como VS </w:t>
-            </w:r>
-            <w:proofErr w:type="spellStart"/>
-            <w:r>
-              <w:t>Code</w:t>
-            </w:r>
-            <w:proofErr w:type="spellEnd"/>
-            <w:r>
-              <w:t xml:space="preserve">, Angular, Node.js, </w:t>
-            </w:r>
-            <w:proofErr w:type="spellStart"/>
-            <w:r>
-              <w:t>Ionic</w:t>
-            </w:r>
-            <w:proofErr w:type="spellEnd"/>
-            <w:r>
-              <w:t xml:space="preserve">, HTML, CSS, JavaScript, entre otras. Sí se tiene contemplado que se harán visitas al zoológico y el pago de servicios de </w:t>
-            </w:r>
-            <w:proofErr w:type="spellStart"/>
-            <w:r>
-              <w:t>FireBase</w:t>
-            </w:r>
-            <w:proofErr w:type="spellEnd"/>
-            <w:r>
-              <w:t xml:space="preserve"> para la utilización del almacenamiento de los datos de la aplicación, pero aquellos gastos se formularán en un futuro dentro de los integrantes del equipo de trabajo.</w:t>
+              <w:t>Para el desarrollo de este proyecto no se cuenta con un gasto inicial, debido a que parte de la premisa de hacerlo todo con los recursos que ya tenemos, tales como computadores, conexión a WiFi estable, herramientas de desarrollo gratuitas como VS Code, Angular, Node.js, Ionic, HTML, CSS, JavaScript, entre otras. Sí se tiene contemplado que se harán visitas al zoológico y el pago de servicios de FireBase para la utilización del almacenamiento de los datos de la aplicación, pero aquellos gastos se formularán en un futuro dentro de los integrantes del equipo de trabajo.</w:t>
             </w:r>
           </w:p>
         </w:tc>
@@ -5194,27 +5035,7 @@
           <w:sz w:val="32"/>
           <w:szCs w:val="32"/>
         </w:rPr>
-        <w:t>Lista de Interesados (</w:t>
-      </w:r>
-      <w:proofErr w:type="spellStart"/>
-      <w:r>
-        <w:rPr>
-          <w:b/>
-          <w:color w:val="365F91"/>
-          <w:sz w:val="32"/>
-          <w:szCs w:val="32"/>
-        </w:rPr>
-        <w:t>stakeholders</w:t>
-      </w:r>
-      <w:proofErr w:type="spellEnd"/>
-      <w:r>
-        <w:rPr>
-          <w:b/>
-          <w:color w:val="365F91"/>
-          <w:sz w:val="32"/>
-          <w:szCs w:val="32"/>
-        </w:rPr>
-        <w:t>)</w:t>
+        <w:t>Lista de Interesados (stakeholders)</w:t>
       </w:r>
     </w:p>
     <w:tbl>
@@ -5507,19 +5328,9 @@
                 <w:color w:val="000000"/>
               </w:rPr>
             </w:pPr>
-            <w:proofErr w:type="spellStart"/>
-            <w:r>
-              <w:t>Product</w:t>
-            </w:r>
-            <w:proofErr w:type="spellEnd"/>
-            <w:r>
-              <w:t xml:space="preserve"> </w:t>
-            </w:r>
-            <w:proofErr w:type="spellStart"/>
-            <w:r>
-              <w:t>Owner</w:t>
-            </w:r>
-            <w:proofErr w:type="spellEnd"/>
+            <w:r>
+              <w:t>Product Owner</w:t>
+            </w:r>
           </w:p>
         </w:tc>
         <w:tc>
@@ -5585,11 +5396,9 @@
                 <w:color w:val="000000"/>
               </w:rPr>
             </w:pPr>
-            <w:proofErr w:type="spellStart"/>
             <w:r>
               <w:t>Developer</w:t>
             </w:r>
-            <w:proofErr w:type="spellEnd"/>
           </w:p>
         </w:tc>
         <w:tc>
@@ -5655,11 +5464,9 @@
                 <w:color w:val="000000"/>
               </w:rPr>
             </w:pPr>
-            <w:proofErr w:type="spellStart"/>
             <w:r>
               <w:t>Developer</w:t>
             </w:r>
-            <w:proofErr w:type="spellEnd"/>
           </w:p>
         </w:tc>
         <w:tc>
@@ -6163,19 +5970,9 @@
                 <w:color w:val="000000"/>
               </w:rPr>
             </w:pPr>
-            <w:proofErr w:type="spellStart"/>
-            <w:r>
-              <w:t>Product</w:t>
-            </w:r>
-            <w:proofErr w:type="spellEnd"/>
-            <w:r>
-              <w:t xml:space="preserve"> </w:t>
-            </w:r>
-            <w:proofErr w:type="spellStart"/>
-            <w:r>
-              <w:t>Owner</w:t>
-            </w:r>
-            <w:proofErr w:type="spellEnd"/>
+            <w:r>
+              <w:t>Product Owner</w:t>
+            </w:r>
           </w:p>
         </w:tc>
         <w:tc>
@@ -6220,15 +6017,7 @@
               <w:ind w:left="0" w:hanging="2"/>
             </w:pPr>
             <w:r>
-              <w:t xml:space="preserve">Crear, ordenar y comunicar claramente los elementos y actividades del </w:t>
-            </w:r>
-            <w:proofErr w:type="spellStart"/>
-            <w:r>
-              <w:t>product</w:t>
-            </w:r>
-            <w:proofErr w:type="spellEnd"/>
-            <w:r>
-              <w:t xml:space="preserve"> backlog.</w:t>
+              <w:t>Crear, ordenar y comunicar claramente los elementos y actividades del product backlog.</w:t>
             </w:r>
           </w:p>
           <w:p>
@@ -6360,23 +6149,7 @@
               <w:ind w:left="0" w:hanging="2"/>
             </w:pPr>
             <w:r>
-              <w:t xml:space="preserve">Ayuda al </w:t>
-            </w:r>
-            <w:proofErr w:type="spellStart"/>
-            <w:r>
-              <w:t>product</w:t>
-            </w:r>
-            <w:proofErr w:type="spellEnd"/>
-            <w:r>
-              <w:t xml:space="preserve"> </w:t>
-            </w:r>
-            <w:proofErr w:type="spellStart"/>
-            <w:r>
-              <w:t>owner</w:t>
-            </w:r>
-            <w:proofErr w:type="spellEnd"/>
-            <w:r>
-              <w:t xml:space="preserve"> a encontrar técnicas para definir el objetivo del producto y la gestión de las actividades.</w:t>
+              <w:t>Ayuda al product owner a encontrar técnicas para definir el objetivo del producto y la gestión de las actividades.</w:t>
             </w:r>
           </w:p>
           <w:p>
@@ -6413,11 +6186,9 @@
                 <w:color w:val="000000"/>
               </w:rPr>
             </w:pPr>
-            <w:proofErr w:type="spellStart"/>
             <w:r>
               <w:t>Developers</w:t>
             </w:r>
-            <w:proofErr w:type="spellEnd"/>
           </w:p>
         </w:tc>
         <w:tc>
@@ -6469,13 +6240,8 @@
               <w:ind w:left="0" w:hanging="2"/>
             </w:pPr>
             <w:r>
-              <w:t xml:space="preserve">Planificar </w:t>
-            </w:r>
-            <w:proofErr w:type="spellStart"/>
-            <w:r>
-              <w:t>sprints</w:t>
-            </w:r>
-            <w:proofErr w:type="spellEnd"/>
+              <w:t>Planificar sprints</w:t>
+            </w:r>
           </w:p>
           <w:p>
             <w:pPr>
@@ -7284,7 +7050,6 @@
           <w:szCs w:val="32"/>
         </w:rPr>
       </w:pPr>
-      <w:proofErr w:type="spellStart"/>
       <w:r>
         <w:rPr>
           <w:b/>
@@ -7294,7 +7059,6 @@
         </w:rPr>
         <w:t>Versionamiento</w:t>
       </w:r>
-      <w:proofErr w:type="spellEnd"/>
     </w:p>
     <w:tbl>
       <w:tblPr>
@@ -7588,23 +7352,7 @@
                 <w:b/>
                 <w:color w:val="365F91"/>
               </w:rPr>
-              <w:t xml:space="preserve">Cambios de </w:t>
-            </w:r>
-            <w:proofErr w:type="spellStart"/>
-            <w:r>
-              <w:rPr>
-                <w:b/>
-                <w:color w:val="365F91"/>
-              </w:rPr>
-              <w:t>versionamiento</w:t>
-            </w:r>
-            <w:proofErr w:type="spellEnd"/>
-            <w:r>
-              <w:rPr>
-                <w:b/>
-                <w:color w:val="365F91"/>
-              </w:rPr>
-              <w:t xml:space="preserve"> para las herramientas de </w:t>
+              <w:t>Cambios de versionamiento para las herramientas</w:t>
             </w:r>
           </w:p>
         </w:tc>
@@ -7925,7 +7673,7 @@
             </wp:anchor>
           </w:drawing>
         </mc:Choice>
-        <mc:Fallback xmlns:cr="http://schemas.microsoft.com/office/comments/2020/reactions" xmlns="http://schemas.microsoft.com/office/tasks/2019/documenttasks" xmlns:dgm="http://schemas.openxmlformats.org/drawingml/2006/diagram" xmlns:lc="http://schemas.openxmlformats.org/drawingml/2006/lockedCanvas" xmlns:c="http://schemas.openxmlformats.org/drawingml/2006/chart" xmlns:pic="http://schemas.openxmlformats.org/drawingml/2006/picture" xmlns:a="http://schemas.openxmlformats.org/drawingml/2006/main" xmlns:sl="http://schemas.openxmlformats.org/schemaLibrary/2006/main">
+        <mc:Fallback xmlns:sl="http://schemas.openxmlformats.org/schemaLibrary/2006/main" xmlns:a="http://schemas.openxmlformats.org/drawingml/2006/main" xmlns:pic="http://schemas.openxmlformats.org/drawingml/2006/picture" xmlns:c="http://schemas.openxmlformats.org/drawingml/2006/chart" xmlns:lc="http://schemas.openxmlformats.org/drawingml/2006/lockedCanvas" xmlns:dgm="http://schemas.openxmlformats.org/drawingml/2006/diagram" xmlns="http://schemas.microsoft.com/office/tasks/2019/documenttasks" xmlns:cr="http://schemas.microsoft.com/office/comments/2020/reactions">
           <w:drawing>
             <wp:anchor allowOverlap="1" behindDoc="0" distB="0" distT="0" distL="114300" distR="114300" hidden="0" layoutInCell="1" locked="0" relativeHeight="0" simplePos="0">
               <wp:simplePos x="0" y="0"/>
@@ -10423,9 +10171,7 @@
       <w:tblStyleRowBandSize w:val="1"/>
       <w:tblStyleColBandSize w:val="1"/>
       <w:tblCellMar>
-        <w:top w:w="0" w:type="dxa"/>
         <w:left w:w="108" w:type="dxa"/>
-        <w:bottom w:w="0" w:type="dxa"/>
         <w:right w:w="108" w:type="dxa"/>
       </w:tblCellMar>
     </w:tblPr>
@@ -10436,9 +10182,7 @@
       <w:tblStyleRowBandSize w:val="1"/>
       <w:tblStyleColBandSize w:val="1"/>
       <w:tblCellMar>
-        <w:top w:w="0" w:type="dxa"/>
         <w:left w:w="108" w:type="dxa"/>
-        <w:bottom w:w="0" w:type="dxa"/>
         <w:right w:w="108" w:type="dxa"/>
       </w:tblCellMar>
     </w:tblPr>
@@ -10449,9 +10193,7 @@
       <w:tblStyleRowBandSize w:val="1"/>
       <w:tblStyleColBandSize w:val="1"/>
       <w:tblCellMar>
-        <w:top w:w="0" w:type="dxa"/>
         <w:left w:w="108" w:type="dxa"/>
-        <w:bottom w:w="0" w:type="dxa"/>
         <w:right w:w="108" w:type="dxa"/>
       </w:tblCellMar>
     </w:tblPr>
@@ -10462,9 +10204,7 @@
       <w:tblStyleRowBandSize w:val="1"/>
       <w:tblStyleColBandSize w:val="1"/>
       <w:tblCellMar>
-        <w:top w:w="0" w:type="dxa"/>
         <w:left w:w="108" w:type="dxa"/>
-        <w:bottom w:w="0" w:type="dxa"/>
         <w:right w:w="108" w:type="dxa"/>
       </w:tblCellMar>
     </w:tblPr>
@@ -10475,9 +10215,7 @@
       <w:tblStyleRowBandSize w:val="1"/>
       <w:tblStyleColBandSize w:val="1"/>
       <w:tblCellMar>
-        <w:top w:w="0" w:type="dxa"/>
         <w:left w:w="108" w:type="dxa"/>
-        <w:bottom w:w="0" w:type="dxa"/>
         <w:right w:w="108" w:type="dxa"/>
       </w:tblCellMar>
     </w:tblPr>
@@ -10488,9 +10226,7 @@
       <w:tblStyleRowBandSize w:val="1"/>
       <w:tblStyleColBandSize w:val="1"/>
       <w:tblCellMar>
-        <w:top w:w="0" w:type="dxa"/>
         <w:left w:w="108" w:type="dxa"/>
-        <w:bottom w:w="0" w:type="dxa"/>
         <w:right w:w="108" w:type="dxa"/>
       </w:tblCellMar>
     </w:tblPr>
@@ -10501,9 +10237,7 @@
       <w:tblStyleRowBandSize w:val="1"/>
       <w:tblStyleColBandSize w:val="1"/>
       <w:tblCellMar>
-        <w:top w:w="0" w:type="dxa"/>
         <w:left w:w="108" w:type="dxa"/>
-        <w:bottom w:w="0" w:type="dxa"/>
         <w:right w:w="108" w:type="dxa"/>
       </w:tblCellMar>
     </w:tblPr>
@@ -10514,9 +10248,7 @@
       <w:tblStyleRowBandSize w:val="1"/>
       <w:tblStyleColBandSize w:val="1"/>
       <w:tblCellMar>
-        <w:top w:w="0" w:type="dxa"/>
         <w:left w:w="108" w:type="dxa"/>
-        <w:bottom w:w="0" w:type="dxa"/>
         <w:right w:w="108" w:type="dxa"/>
       </w:tblCellMar>
     </w:tblPr>
@@ -10527,9 +10259,7 @@
       <w:tblStyleRowBandSize w:val="1"/>
       <w:tblStyleColBandSize w:val="1"/>
       <w:tblCellMar>
-        <w:top w:w="0" w:type="dxa"/>
         <w:left w:w="108" w:type="dxa"/>
-        <w:bottom w:w="0" w:type="dxa"/>
         <w:right w:w="108" w:type="dxa"/>
       </w:tblCellMar>
     </w:tblPr>
@@ -10540,9 +10270,7 @@
       <w:tblStyleRowBandSize w:val="1"/>
       <w:tblStyleColBandSize w:val="1"/>
       <w:tblCellMar>
-        <w:top w:w="0" w:type="dxa"/>
         <w:left w:w="108" w:type="dxa"/>
-        <w:bottom w:w="0" w:type="dxa"/>
         <w:right w:w="108" w:type="dxa"/>
       </w:tblCellMar>
     </w:tblPr>
@@ -10553,9 +10281,7 @@
       <w:tblStyleRowBandSize w:val="1"/>
       <w:tblStyleColBandSize w:val="1"/>
       <w:tblCellMar>
-        <w:top w:w="0" w:type="dxa"/>
         <w:left w:w="108" w:type="dxa"/>
-        <w:bottom w:w="0" w:type="dxa"/>
         <w:right w:w="108" w:type="dxa"/>
       </w:tblCellMar>
     </w:tblPr>
@@ -10566,9 +10292,7 @@
       <w:tblStyleRowBandSize w:val="1"/>
       <w:tblStyleColBandSize w:val="1"/>
       <w:tblCellMar>
-        <w:top w:w="0" w:type="dxa"/>
         <w:left w:w="108" w:type="dxa"/>
-        <w:bottom w:w="0" w:type="dxa"/>
         <w:right w:w="108" w:type="dxa"/>
       </w:tblCellMar>
     </w:tblPr>
@@ -10579,9 +10303,7 @@
       <w:tblStyleRowBandSize w:val="1"/>
       <w:tblStyleColBandSize w:val="1"/>
       <w:tblCellMar>
-        <w:top w:w="0" w:type="dxa"/>
         <w:left w:w="108" w:type="dxa"/>
-        <w:bottom w:w="0" w:type="dxa"/>
         <w:right w:w="108" w:type="dxa"/>
       </w:tblCellMar>
     </w:tblPr>
@@ -10592,9 +10314,7 @@
       <w:tblStyleRowBandSize w:val="1"/>
       <w:tblStyleColBandSize w:val="1"/>
       <w:tblCellMar>
-        <w:top w:w="0" w:type="dxa"/>
         <w:left w:w="108" w:type="dxa"/>
-        <w:bottom w:w="0" w:type="dxa"/>
         <w:right w:w="108" w:type="dxa"/>
       </w:tblCellMar>
     </w:tblPr>
@@ -10605,9 +10325,7 @@
       <w:tblStyleRowBandSize w:val="1"/>
       <w:tblStyleColBandSize w:val="1"/>
       <w:tblCellMar>
-        <w:top w:w="0" w:type="dxa"/>
         <w:left w:w="108" w:type="dxa"/>
-        <w:bottom w:w="0" w:type="dxa"/>
         <w:right w:w="108" w:type="dxa"/>
       </w:tblCellMar>
     </w:tblPr>
@@ -10618,9 +10336,7 @@
       <w:tblStyleRowBandSize w:val="1"/>
       <w:tblStyleColBandSize w:val="1"/>
       <w:tblCellMar>
-        <w:top w:w="0" w:type="dxa"/>
         <w:left w:w="108" w:type="dxa"/>
-        <w:bottom w:w="0" w:type="dxa"/>
         <w:right w:w="108" w:type="dxa"/>
       </w:tblCellMar>
     </w:tblPr>
@@ -10631,9 +10347,7 @@
       <w:tblStyleRowBandSize w:val="1"/>
       <w:tblStyleColBandSize w:val="1"/>
       <w:tblCellMar>
-        <w:top w:w="0" w:type="dxa"/>
         <w:left w:w="108" w:type="dxa"/>
-        <w:bottom w:w="0" w:type="dxa"/>
         <w:right w:w="108" w:type="dxa"/>
       </w:tblCellMar>
     </w:tblPr>
@@ -10644,9 +10358,7 @@
       <w:tblStyleRowBandSize w:val="1"/>
       <w:tblStyleColBandSize w:val="1"/>
       <w:tblCellMar>
-        <w:top w:w="0" w:type="dxa"/>
         <w:left w:w="108" w:type="dxa"/>
-        <w:bottom w:w="0" w:type="dxa"/>
         <w:right w:w="108" w:type="dxa"/>
       </w:tblCellMar>
     </w:tblPr>
@@ -10657,9 +10369,7 @@
       <w:tblStyleRowBandSize w:val="1"/>
       <w:tblStyleColBandSize w:val="1"/>
       <w:tblCellMar>
-        <w:top w:w="0" w:type="dxa"/>
         <w:left w:w="108" w:type="dxa"/>
-        <w:bottom w:w="0" w:type="dxa"/>
         <w:right w:w="108" w:type="dxa"/>
       </w:tblCellMar>
     </w:tblPr>

</xml_diff>